<commit_message>
Update control measure and form template
</commit_message>
<xml_diff>
--- a/api/COSHH_Form_Template.docx
+++ b/api/COSHH_Form_Template.docx
@@ -427,96 +427,6 @@
               </w:rPr>
               <w:t>Control Measures</w:t>
             </w:r>
-          </w:p>
-        </w:tc>
-      </w:tr>
-      <w:tr>
-        <w:trPr>
-          <w:cantSplit/>
-        </w:trPr>
-        <w:tc>
-          <w:tcPr>
-            <w:tcW w:w="908" w:type="pct"/>
-            <w:shd w:val="clear" w:color="auto" w:fill="auto"/>
-            <w:vAlign w:val="center"/>
-          </w:tcPr>
-          <w:p>
-            <w:pPr>
-              <w:jc w:val="center"/>
-              <w:rPr>
-                <w:rFonts w:cstheme="minorHAnsi"/>
-                <w:sz w:val="20"/>
-                <w:szCs w:val="20"/>
-                <w:lang w:eastAsia="zh-CN"/>
-              </w:rPr>
-            </w:pPr>
-          </w:p>
-        </w:tc>
-        <w:tc>
-          <w:tcPr>
-            <w:tcW w:w="447" w:type="pct"/>
-            <w:shd w:val="clear" w:color="auto" w:fill="auto"/>
-            <w:vAlign w:val="center"/>
-          </w:tcPr>
-          <w:p>
-            <w:pPr>
-              <w:jc w:val="center"/>
-              <w:rPr>
-                <w:rFonts w:cstheme="minorHAnsi"/>
-                <w:sz w:val="20"/>
-                <w:szCs w:val="20"/>
-                <w:lang w:eastAsia="zh-CN"/>
-              </w:rPr>
-            </w:pPr>
-          </w:p>
-        </w:tc>
-        <w:tc>
-          <w:tcPr>
-            <w:tcW w:w="1198" w:type="pct"/>
-            <w:shd w:val="clear" w:color="auto" w:fill="auto"/>
-            <w:vAlign w:val="center"/>
-          </w:tcPr>
-          <w:p>
-            <w:pPr>
-              <w:jc w:val="center"/>
-              <w:rPr>
-                <w:rFonts w:cstheme="minorHAnsi"/>
-                <w:sz w:val="20"/>
-                <w:szCs w:val="20"/>
-              </w:rPr>
-            </w:pPr>
-          </w:p>
-        </w:tc>
-        <w:tc>
-          <w:tcPr>
-            <w:tcW w:w="546" w:type="pct"/>
-            <w:shd w:val="clear" w:color="auto" w:fill="auto"/>
-            <w:vAlign w:val="center"/>
-          </w:tcPr>
-          <w:p>
-            <w:pPr>
-              <w:rPr>
-                <w:rFonts w:cstheme="minorHAnsi"/>
-                <w:sz w:val="16"/>
-                <w:szCs w:val="16"/>
-              </w:rPr>
-            </w:pPr>
-          </w:p>
-        </w:tc>
-        <w:tc>
-          <w:tcPr>
-            <w:tcW w:w="1901" w:type="pct"/>
-            <w:vAlign w:val="center"/>
-          </w:tcPr>
-          <w:p>
-            <w:pPr>
-              <w:rPr>
-                <w:rFonts w:cstheme="minorHAnsi"/>
-                <w:color w:val="BFBFBF" w:themeColor="background1" w:themeShade="BF"/>
-                <w:sz w:val="16"/>
-                <w:szCs w:val="16"/>
-              </w:rPr>
-            </w:pPr>
           </w:p>
         </w:tc>
       </w:tr>

</xml_diff>

<commit_message>
Bugfix on form generation
</commit_message>
<xml_diff>
--- a/api/COSHH_Form_Template.docx
+++ b/api/COSHH_Form_Template.docx
@@ -427,6 +427,86 @@
               </w:rPr>
               <w:t>Control Measures</w:t>
             </w:r>
+          </w:p>
+        </w:tc>
+      </w:tr>
+      <w:tr>
+        <w:trPr>
+          <w:cantSplit/>
+        </w:trPr>
+        <w:tc>
+          <w:tcPr>
+            <w:tcW w:w="908" w:type="pct"/>
+            <w:shd w:val="clear" w:color="auto" w:fill="auto"/>
+            <w:vAlign w:val="center"/>
+          </w:tcPr>
+          <w:p>
+            <w:pPr>
+              <w:jc w:val="center"/>
+              <w:rPr>
+                <w:b/>
+              </w:rPr>
+            </w:pPr>
+          </w:p>
+        </w:tc>
+        <w:tc>
+          <w:tcPr>
+            <w:tcW w:w="447" w:type="pct"/>
+            <w:shd w:val="clear" w:color="auto" w:fill="auto"/>
+            <w:vAlign w:val="center"/>
+          </w:tcPr>
+          <w:p>
+            <w:pPr>
+              <w:jc w:val="center"/>
+              <w:rPr>
+                <w:b/>
+              </w:rPr>
+            </w:pPr>
+          </w:p>
+        </w:tc>
+        <w:tc>
+          <w:tcPr>
+            <w:tcW w:w="1198" w:type="pct"/>
+            <w:shd w:val="clear" w:color="auto" w:fill="auto"/>
+            <w:vAlign w:val="center"/>
+          </w:tcPr>
+          <w:p>
+            <w:pPr>
+              <w:jc w:val="center"/>
+              <w:rPr>
+                <w:b/>
+              </w:rPr>
+            </w:pPr>
+          </w:p>
+        </w:tc>
+        <w:tc>
+          <w:tcPr>
+            <w:tcW w:w="546" w:type="pct"/>
+            <w:shd w:val="clear" w:color="auto" w:fill="auto"/>
+            <w:vAlign w:val="center"/>
+          </w:tcPr>
+          <w:p>
+            <w:pPr>
+              <w:jc w:val="center"/>
+              <w:rPr>
+                <w:b/>
+              </w:rPr>
+            </w:pPr>
+          </w:p>
+        </w:tc>
+        <w:tc>
+          <w:tcPr>
+            <w:tcW w:w="1901" w:type="pct"/>
+            <w:shd w:val="clear" w:color="auto" w:fill="auto"/>
+            <w:vAlign w:val="center"/>
+          </w:tcPr>
+          <w:p>
+            <w:pPr>
+              <w:jc w:val="center"/>
+              <w:rPr>
+                <w:b/>
+              </w:rPr>
+            </w:pPr>
           </w:p>
         </w:tc>
       </w:tr>

</xml_diff>